<commit_message>
Created a new license for the mbil-py deployed to pypi.org, saved the MIT license as LICENSEMIT, added the setup.py in the instruction_python_community.docx
</commit_message>
<xml_diff>
--- a/docs/Instruction_python_community.docx
+++ b/docs/Instruction_python_community.docx
@@ -1,6 +1,6 @@
 
 <file path=word/document.xml><?xml version="1.0" encoding="utf-8"?>
-<w:document xmlns:wpc="http://schemas.microsoft.com/office/word/2010/wordprocessingCanvas" xmlns:cx="http://schemas.microsoft.com/office/drawing/2014/chartex" xmlns:cx1="http://schemas.microsoft.com/office/drawing/2015/9/8/chartex" xmlns:cx2="http://schemas.microsoft.com/office/drawing/2015/10/21/chartex" xmlns:cx3="http://schemas.microsoft.com/office/drawing/2016/5/9/chartex" xmlns:cx4="http://schemas.microsoft.com/office/drawing/2016/5/10/chartex" xmlns:cx5="http://schemas.microsoft.com/office/drawing/2016/5/11/chartex" xmlns:cx6="http://schemas.microsoft.com/office/drawing/2016/5/12/chartex" xmlns:cx7="http://schemas.microsoft.com/office/drawing/2016/5/13/chartex" xmlns:cx8="http://schemas.microsoft.com/office/drawing/2016/5/14/chartex" xmlns:mc="http://schemas.openxmlformats.org/markup-compatibility/2006" xmlns:aink="http://schemas.microsoft.com/office/drawing/2016/ink" xmlns:am3d="http://schemas.microsoft.com/office/drawing/2017/model3d" xmlns:o="urn:schemas-microsoft-com:office:office" xmlns:r="http://schemas.openxmlformats.org/officeDocument/2006/relationships" xmlns:m="http://schemas.openxmlformats.org/officeDocument/2006/math" xmlns:v="urn:schemas-microsoft-com:vml" xmlns:wp14="http://schemas.microsoft.com/office/word/2010/wordprocessingDrawing" xmlns:wp="http://schemas.openxmlformats.org/drawingml/2006/wordprocessingDrawing" xmlns:w10="urn:schemas-microsoft-com:office:word" xmlns:w="http://schemas.openxmlformats.org/wordprocessingml/2006/main" xmlns:w14="http://schemas.microsoft.com/office/word/2010/wordml" xmlns:w15="http://schemas.microsoft.com/office/word/2012/wordml" xmlns:w16cex="http://schemas.microsoft.com/office/word/2018/wordml/cex" xmlns:w16cid="http://schemas.microsoft.com/office/word/2016/wordml/cid" xmlns:w16="http://schemas.microsoft.com/office/word/2018/wordml" xmlns:w16sdtdh="http://schemas.microsoft.com/office/word/2020/wordml/sdtdatahash" xmlns:w16se="http://schemas.microsoft.com/office/word/2015/wordml/symex" xmlns:wpg="http://schemas.microsoft.com/office/word/2010/wordprocessingGroup" xmlns:wpi="http://schemas.microsoft.com/office/word/2010/wordprocessingInk" xmlns:wne="http://schemas.microsoft.com/office/word/2006/wordml" xmlns:wps="http://schemas.microsoft.com/office/word/2010/wordprocessingShape" mc:Ignorable="w14 w15 w16se w16cid w16 w16cex w16sdtdh wp14">
+<w:document xmlns:wpc="http://schemas.microsoft.com/office/word/2010/wordprocessingCanvas" xmlns:cx="http://schemas.microsoft.com/office/drawing/2014/chartex" xmlns:cx1="http://schemas.microsoft.com/office/drawing/2015/9/8/chartex" xmlns:cx2="http://schemas.microsoft.com/office/drawing/2015/10/21/chartex" xmlns:cx3="http://schemas.microsoft.com/office/drawing/2016/5/9/chartex" xmlns:cx4="http://schemas.microsoft.com/office/drawing/2016/5/10/chartex" xmlns:cx5="http://schemas.microsoft.com/office/drawing/2016/5/11/chartex" xmlns:cx6="http://schemas.microsoft.com/office/drawing/2016/5/12/chartex" xmlns:cx7="http://schemas.microsoft.com/office/drawing/2016/5/13/chartex" xmlns:cx8="http://schemas.microsoft.com/office/drawing/2016/5/14/chartex" xmlns:mc="http://schemas.openxmlformats.org/markup-compatibility/2006" xmlns:aink="http://schemas.microsoft.com/office/drawing/2016/ink" xmlns:am3d="http://schemas.microsoft.com/office/drawing/2017/model3d" xmlns:o="urn:schemas-microsoft-com:office:office" xmlns:oel="http://schemas.microsoft.com/office/2019/extlst" xmlns:r="http://schemas.openxmlformats.org/officeDocument/2006/relationships" xmlns:m="http://schemas.openxmlformats.org/officeDocument/2006/math" xmlns:v="urn:schemas-microsoft-com:vml" xmlns:wp14="http://schemas.microsoft.com/office/word/2010/wordprocessingDrawing" xmlns:wp="http://schemas.openxmlformats.org/drawingml/2006/wordprocessingDrawing" xmlns:w10="urn:schemas-microsoft-com:office:word" xmlns:w="http://schemas.openxmlformats.org/wordprocessingml/2006/main" xmlns:w14="http://schemas.microsoft.com/office/word/2010/wordml" xmlns:w15="http://schemas.microsoft.com/office/word/2012/wordml" xmlns:w16cex="http://schemas.microsoft.com/office/word/2018/wordml/cex" xmlns:w16cid="http://schemas.microsoft.com/office/word/2016/wordml/cid" xmlns:w16="http://schemas.microsoft.com/office/word/2018/wordml" xmlns:w16sdtdh="http://schemas.microsoft.com/office/word/2020/wordml/sdtdatahash" xmlns:w16se="http://schemas.microsoft.com/office/word/2015/wordml/symex" xmlns:wpg="http://schemas.microsoft.com/office/word/2010/wordprocessingGroup" xmlns:wpi="http://schemas.microsoft.com/office/word/2010/wordprocessingInk" xmlns:wne="http://schemas.microsoft.com/office/word/2006/wordml" xmlns:wps="http://schemas.microsoft.com/office/word/2010/wordprocessingShape" mc:Ignorable="w14 w15 w16se w16cid w16 w16cex w16sdtdh wp14">
   <w:body>
     <w:p>
       <w:pPr>
@@ -304,26 +304,6 @@
     <w:p>
       <w:pPr>
         <w:pStyle w:val="ListParagraph"/>
-        <w:numPr>
-          <w:ilvl w:val="0"/>
-          <w:numId w:val="2"/>
-        </w:numPr>
-        <w:rPr>
-          <w:sz w:val="24"/>
-          <w:szCs w:val="24"/>
-        </w:rPr>
-      </w:pPr>
-      <w:r>
-        <w:rPr>
-          <w:sz w:val="24"/>
-          <w:szCs w:val="24"/>
-        </w:rPr>
-        <w:t>Run setup.py as below</w:t>
-      </w:r>
-    </w:p>
-    <w:p>
-      <w:pPr>
-        <w:pStyle w:val="ListParagraph"/>
         <w:ind w:left="1080"/>
         <w:rPr>
           <w:sz w:val="24"/>
@@ -332,15 +312,57 @@
       </w:pPr>
       <w:r>
         <w:rPr>
-          <w:noProof/>
+          <w:sz w:val="24"/>
+          <w:szCs w:val="24"/>
+        </w:rPr>
+        <w:t xml:space="preserve">The content of the setup.py for our first version </w:t>
+      </w:r>
+      <w:proofErr w:type="spellStart"/>
+      <w:r>
+        <w:rPr>
+          <w:sz w:val="24"/>
+          <w:szCs w:val="24"/>
+        </w:rPr>
+        <w:t>depoyed</w:t>
+      </w:r>
+      <w:proofErr w:type="spellEnd"/>
+      <w:r>
+        <w:rPr>
+          <w:sz w:val="24"/>
+          <w:szCs w:val="24"/>
+        </w:rPr>
+        <w:t xml:space="preserve"> to pypi.org is as follows:</w:t>
+      </w:r>
+    </w:p>
+    <w:p>
+      <w:pPr>
+        <w:pStyle w:val="ListParagraph"/>
+        <w:ind w:left="1080"/>
+        <w:rPr>
+          <w:sz w:val="24"/>
+          <w:szCs w:val="24"/>
+        </w:rPr>
+      </w:pPr>
+    </w:p>
+    <w:p>
+      <w:pPr>
+        <w:pStyle w:val="ListParagraph"/>
+        <w:ind w:left="1080"/>
+        <w:rPr>
+          <w:sz w:val="24"/>
+          <w:szCs w:val="24"/>
+        </w:rPr>
+      </w:pPr>
+      <w:r>
+        <w:rPr>
           <w:sz w:val="24"/>
           <w:szCs w:val="24"/>
         </w:rPr>
         <w:drawing>
-          <wp:inline distT="0" distB="0" distL="0" distR="0" wp14:anchorId="02D552CB" wp14:editId="4CD5D8AA">
-            <wp:extent cx="4466770" cy="1017431"/>
+          <wp:inline distT="0" distB="0" distL="0" distR="0" wp14:anchorId="4A85A1EE" wp14:editId="3C114A91">
+            <wp:extent cx="5943600" cy="1374140"/>
             <wp:effectExtent l="0" t="0" r="0" b="0"/>
-            <wp:docPr id="3" name="Picture 3"/>
+            <wp:docPr id="9" name="Picture 9" descr="Text&#10;&#10;Description automatically generated"/>
             <wp:cNvGraphicFramePr>
               <a:graphicFrameLocks xmlns:a="http://schemas.openxmlformats.org/drawingml/2006/main" noChangeAspect="1"/>
             </wp:cNvGraphicFramePr>
@@ -348,7 +370,7 @@
               <a:graphicData uri="http://schemas.openxmlformats.org/drawingml/2006/picture">
                 <pic:pic xmlns:pic="http://schemas.openxmlformats.org/drawingml/2006/picture">
                   <pic:nvPicPr>
-                    <pic:cNvPr id="1" name=""/>
+                    <pic:cNvPr id="9" name="Picture 9" descr="Text&#10;&#10;Description automatically generated"/>
                     <pic:cNvPicPr/>
                   </pic:nvPicPr>
                   <pic:blipFill>
@@ -360,7 +382,7 @@
                   <pic:spPr>
                     <a:xfrm>
                       <a:off x="0" y="0"/>
-                      <a:ext cx="4477826" cy="1019949"/>
+                      <a:ext cx="5943600" cy="1374140"/>
                     </a:xfrm>
                     <a:prstGeom prst="rect">
                       <a:avLst/>
@@ -390,17 +412,8 @@
           <w:sz w:val="24"/>
           <w:szCs w:val="24"/>
         </w:rPr>
-        <w:t xml:space="preserve">This is what we need to upload our package to </w:t>
-      </w:r>
-      <w:proofErr w:type="spellStart"/>
-      <w:r>
-        <w:rPr>
-          <w:sz w:val="24"/>
-          <w:szCs w:val="24"/>
-        </w:rPr>
-        <w:t>pypi</w:t>
-      </w:r>
-      <w:proofErr w:type="spellEnd"/>
+        <w:t>Run setup.py as below</w:t>
+      </w:r>
     </w:p>
     <w:p>
       <w:pPr>
@@ -418,10 +431,10 @@
           <w:szCs w:val="24"/>
         </w:rPr>
         <w:drawing>
-          <wp:inline distT="0" distB="0" distL="0" distR="0" wp14:anchorId="42E5BDF6" wp14:editId="02B56CCC">
-            <wp:extent cx="3562847" cy="1200318"/>
+          <wp:inline distT="0" distB="0" distL="0" distR="0" wp14:anchorId="02D552CB" wp14:editId="4CD5D8AA">
+            <wp:extent cx="4466770" cy="1017431"/>
             <wp:effectExtent l="0" t="0" r="0" b="0"/>
-            <wp:docPr id="4" name="Picture 4"/>
+            <wp:docPr id="3" name="Picture 3"/>
             <wp:cNvGraphicFramePr>
               <a:graphicFrameLocks xmlns:a="http://schemas.openxmlformats.org/drawingml/2006/main" noChangeAspect="1"/>
             </wp:cNvGraphicFramePr>
@@ -441,7 +454,7 @@
                   <pic:spPr>
                     <a:xfrm>
                       <a:off x="0" y="0"/>
-                      <a:ext cx="3562847" cy="1200318"/>
+                      <a:ext cx="4477826" cy="1019949"/>
                     </a:xfrm>
                     <a:prstGeom prst="rect">
                       <a:avLst/>
@@ -471,8 +484,17 @@
           <w:sz w:val="24"/>
           <w:szCs w:val="24"/>
         </w:rPr>
-        <w:t>Install twine package which is the tool we need to use</w:t>
-      </w:r>
+        <w:t xml:space="preserve">This is what we need to upload our package to </w:t>
+      </w:r>
+      <w:proofErr w:type="spellStart"/>
+      <w:r>
+        <w:rPr>
+          <w:sz w:val="24"/>
+          <w:szCs w:val="24"/>
+        </w:rPr>
+        <w:t>pypi</w:t>
+      </w:r>
+      <w:proofErr w:type="spellEnd"/>
     </w:p>
     <w:p>
       <w:pPr>
@@ -490,10 +512,10 @@
           <w:szCs w:val="24"/>
         </w:rPr>
         <w:drawing>
-          <wp:inline distT="0" distB="0" distL="0" distR="0" wp14:anchorId="051B8D34" wp14:editId="0D04B520">
-            <wp:extent cx="5068007" cy="1076475"/>
-            <wp:effectExtent l="0" t="0" r="0" b="9525"/>
-            <wp:docPr id="5" name="Picture 5"/>
+          <wp:inline distT="0" distB="0" distL="0" distR="0" wp14:anchorId="42E5BDF6" wp14:editId="02B56CCC">
+            <wp:extent cx="3562847" cy="1200318"/>
+            <wp:effectExtent l="0" t="0" r="0" b="0"/>
+            <wp:docPr id="4" name="Picture 4"/>
             <wp:cNvGraphicFramePr>
               <a:graphicFrameLocks xmlns:a="http://schemas.openxmlformats.org/drawingml/2006/main" noChangeAspect="1"/>
             </wp:cNvGraphicFramePr>
@@ -513,7 +535,7 @@
                   <pic:spPr>
                     <a:xfrm>
                       <a:off x="0" y="0"/>
-                      <a:ext cx="5068007" cy="1076475"/>
+                      <a:ext cx="3562847" cy="1200318"/>
                     </a:xfrm>
                     <a:prstGeom prst="rect">
                       <a:avLst/>
@@ -543,7 +565,7 @@
           <w:sz w:val="24"/>
           <w:szCs w:val="24"/>
         </w:rPr>
-        <w:t>Upload it to twine with the code below</w:t>
+        <w:t>Install twine package which is the tool we need to use</w:t>
       </w:r>
     </w:p>
     <w:p>
@@ -563,10 +585,10 @@
         </w:rPr>
         <w:lastRenderedPageBreak/>
         <w:drawing>
-          <wp:inline distT="0" distB="0" distL="0" distR="0" wp14:anchorId="08A53DB3" wp14:editId="463C9F46">
-            <wp:extent cx="5067935" cy="1146241"/>
-            <wp:effectExtent l="0" t="0" r="0" b="0"/>
-            <wp:docPr id="6" name="Picture 6"/>
+          <wp:inline distT="0" distB="0" distL="0" distR="0" wp14:anchorId="051B8D34" wp14:editId="0D04B520">
+            <wp:extent cx="5068007" cy="1076475"/>
+            <wp:effectExtent l="0" t="0" r="0" b="9525"/>
+            <wp:docPr id="5" name="Picture 5"/>
             <wp:cNvGraphicFramePr>
               <a:graphicFrameLocks xmlns:a="http://schemas.openxmlformats.org/drawingml/2006/main" noChangeAspect="1"/>
             </wp:cNvGraphicFramePr>
@@ -586,7 +608,7 @@
                   <pic:spPr>
                     <a:xfrm>
                       <a:off x="0" y="0"/>
-                      <a:ext cx="5082982" cy="1149644"/>
+                      <a:ext cx="5068007" cy="1076475"/>
                     </a:xfrm>
                     <a:prstGeom prst="rect">
                       <a:avLst/>
@@ -616,7 +638,7 @@
           <w:sz w:val="24"/>
           <w:szCs w:val="24"/>
         </w:rPr>
-        <w:t>Success</w:t>
+        <w:t>Upload it to twine with the code below</w:t>
       </w:r>
     </w:p>
     <w:p>
@@ -635,10 +657,10 @@
           <w:szCs w:val="24"/>
         </w:rPr>
         <w:drawing>
-          <wp:inline distT="0" distB="0" distL="0" distR="0" wp14:anchorId="1EB7098D" wp14:editId="6EF63B90">
-            <wp:extent cx="5054957" cy="1028273"/>
-            <wp:effectExtent l="0" t="0" r="0" b="635"/>
-            <wp:docPr id="7" name="Picture 7"/>
+          <wp:inline distT="0" distB="0" distL="0" distR="0" wp14:anchorId="08A53DB3" wp14:editId="463C9F46">
+            <wp:extent cx="5067935" cy="1146241"/>
+            <wp:effectExtent l="0" t="0" r="0" b="0"/>
+            <wp:docPr id="6" name="Picture 6"/>
             <wp:cNvGraphicFramePr>
               <a:graphicFrameLocks xmlns:a="http://schemas.openxmlformats.org/drawingml/2006/main" noChangeAspect="1"/>
             </wp:cNvGraphicFramePr>
@@ -658,7 +680,7 @@
                   <pic:spPr>
                     <a:xfrm>
                       <a:off x="0" y="0"/>
-                      <a:ext cx="5064816" cy="1030278"/>
+                      <a:ext cx="5082982" cy="1149644"/>
                     </a:xfrm>
                     <a:prstGeom prst="rect">
                       <a:avLst/>
@@ -688,23 +710,7 @@
           <w:sz w:val="24"/>
           <w:szCs w:val="24"/>
         </w:rPr>
-        <w:t xml:space="preserve">Use the pip install </w:t>
-      </w:r>
-      <w:proofErr w:type="spellStart"/>
-      <w:r>
-        <w:rPr>
-          <w:sz w:val="24"/>
-          <w:szCs w:val="24"/>
-        </w:rPr>
-        <w:t>combinationsum</w:t>
-      </w:r>
-      <w:proofErr w:type="spellEnd"/>
-      <w:r>
-        <w:rPr>
-          <w:sz w:val="24"/>
-          <w:szCs w:val="24"/>
-        </w:rPr>
-        <w:t xml:space="preserve"> to install it</w:t>
+        <w:t>Success</w:t>
       </w:r>
     </w:p>
     <w:p>
@@ -723,10 +729,10 @@
           <w:szCs w:val="24"/>
         </w:rPr>
         <w:drawing>
-          <wp:inline distT="0" distB="0" distL="0" distR="0" wp14:anchorId="7757FF3E" wp14:editId="05E7D826">
-            <wp:extent cx="5943600" cy="1256665"/>
+          <wp:inline distT="0" distB="0" distL="0" distR="0" wp14:anchorId="1EB7098D" wp14:editId="6EF63B90">
+            <wp:extent cx="5054957" cy="1028273"/>
             <wp:effectExtent l="0" t="0" r="0" b="635"/>
-            <wp:docPr id="8" name="Picture 8"/>
+            <wp:docPr id="7" name="Picture 7"/>
             <wp:cNvGraphicFramePr>
               <a:graphicFrameLocks xmlns:a="http://schemas.openxmlformats.org/drawingml/2006/main" noChangeAspect="1"/>
             </wp:cNvGraphicFramePr>
@@ -746,6 +752,94 @@
                   <pic:spPr>
                     <a:xfrm>
                       <a:off x="0" y="0"/>
+                      <a:ext cx="5064816" cy="1030278"/>
+                    </a:xfrm>
+                    <a:prstGeom prst="rect">
+                      <a:avLst/>
+                    </a:prstGeom>
+                  </pic:spPr>
+                </pic:pic>
+              </a:graphicData>
+            </a:graphic>
+          </wp:inline>
+        </w:drawing>
+      </w:r>
+    </w:p>
+    <w:p>
+      <w:pPr>
+        <w:pStyle w:val="ListParagraph"/>
+        <w:numPr>
+          <w:ilvl w:val="0"/>
+          <w:numId w:val="2"/>
+        </w:numPr>
+        <w:rPr>
+          <w:sz w:val="24"/>
+          <w:szCs w:val="24"/>
+        </w:rPr>
+      </w:pPr>
+      <w:r>
+        <w:rPr>
+          <w:sz w:val="24"/>
+          <w:szCs w:val="24"/>
+        </w:rPr>
+        <w:t xml:space="preserve">Use the pip install </w:t>
+      </w:r>
+      <w:proofErr w:type="spellStart"/>
+      <w:r>
+        <w:rPr>
+          <w:sz w:val="24"/>
+          <w:szCs w:val="24"/>
+        </w:rPr>
+        <w:t>combinationsum</w:t>
+      </w:r>
+      <w:proofErr w:type="spellEnd"/>
+      <w:r>
+        <w:rPr>
+          <w:sz w:val="24"/>
+          <w:szCs w:val="24"/>
+        </w:rPr>
+        <w:t xml:space="preserve"> to install it</w:t>
+      </w:r>
+    </w:p>
+    <w:p>
+      <w:pPr>
+        <w:pStyle w:val="ListParagraph"/>
+        <w:ind w:left="1080"/>
+        <w:rPr>
+          <w:sz w:val="24"/>
+          <w:szCs w:val="24"/>
+        </w:rPr>
+      </w:pPr>
+      <w:r>
+        <w:rPr>
+          <w:noProof/>
+          <w:sz w:val="24"/>
+          <w:szCs w:val="24"/>
+        </w:rPr>
+        <w:drawing>
+          <wp:inline distT="0" distB="0" distL="0" distR="0" wp14:anchorId="7757FF3E" wp14:editId="05E7D826">
+            <wp:extent cx="5943600" cy="1256665"/>
+            <wp:effectExtent l="0" t="0" r="0" b="635"/>
+            <wp:docPr id="8" name="Picture 8"/>
+            <wp:cNvGraphicFramePr>
+              <a:graphicFrameLocks xmlns:a="http://schemas.openxmlformats.org/drawingml/2006/main" noChangeAspect="1"/>
+            </wp:cNvGraphicFramePr>
+            <a:graphic xmlns:a="http://schemas.openxmlformats.org/drawingml/2006/main">
+              <a:graphicData uri="http://schemas.openxmlformats.org/drawingml/2006/picture">
+                <pic:pic xmlns:pic="http://schemas.openxmlformats.org/drawingml/2006/picture">
+                  <pic:nvPicPr>
+                    <pic:cNvPr id="1" name=""/>
+                    <pic:cNvPicPr/>
+                  </pic:nvPicPr>
+                  <pic:blipFill>
+                    <a:blip r:embed="rId14"/>
+                    <a:stretch>
+                      <a:fillRect/>
+                    </a:stretch>
+                  </pic:blipFill>
+                  <pic:spPr>
+                    <a:xfrm>
+                      <a:off x="0" y="0"/>
                       <a:ext cx="5943600" cy="1256665"/>
                     </a:xfrm>
                     <a:prstGeom prst="rect">
@@ -771,7 +865,7 @@
 </file>
 
 <file path=word/numbering.xml><?xml version="1.0" encoding="utf-8"?>
-<w:numbering xmlns:wpc="http://schemas.microsoft.com/office/word/2010/wordprocessingCanvas" xmlns:cx="http://schemas.microsoft.com/office/drawing/2014/chartex" xmlns:cx1="http://schemas.microsoft.com/office/drawing/2015/9/8/chartex" xmlns:cx2="http://schemas.microsoft.com/office/drawing/2015/10/21/chartex" xmlns:cx3="http://schemas.microsoft.com/office/drawing/2016/5/9/chartex" xmlns:cx4="http://schemas.microsoft.com/office/drawing/2016/5/10/chartex" xmlns:cx5="http://schemas.microsoft.com/office/drawing/2016/5/11/chartex" xmlns:cx6="http://schemas.microsoft.com/office/drawing/2016/5/12/chartex" xmlns:cx7="http://schemas.microsoft.com/office/drawing/2016/5/13/chartex" xmlns:cx8="http://schemas.microsoft.com/office/drawing/2016/5/14/chartex" xmlns:mc="http://schemas.openxmlformats.org/markup-compatibility/2006" xmlns:aink="http://schemas.microsoft.com/office/drawing/2016/ink" xmlns:am3d="http://schemas.microsoft.com/office/drawing/2017/model3d" xmlns:o="urn:schemas-microsoft-com:office:office" xmlns:r="http://schemas.openxmlformats.org/officeDocument/2006/relationships" xmlns:m="http://schemas.openxmlformats.org/officeDocument/2006/math" xmlns:v="urn:schemas-microsoft-com:vml" xmlns:wp14="http://schemas.microsoft.com/office/word/2010/wordprocessingDrawing" xmlns:wp="http://schemas.openxmlformats.org/drawingml/2006/wordprocessingDrawing" xmlns:w10="urn:schemas-microsoft-com:office:word" xmlns:w="http://schemas.openxmlformats.org/wordprocessingml/2006/main" xmlns:w14="http://schemas.microsoft.com/office/word/2010/wordml" xmlns:w15="http://schemas.microsoft.com/office/word/2012/wordml" xmlns:w16cex="http://schemas.microsoft.com/office/word/2018/wordml/cex" xmlns:w16cid="http://schemas.microsoft.com/office/word/2016/wordml/cid" xmlns:w16="http://schemas.microsoft.com/office/word/2018/wordml" xmlns:w16sdtdh="http://schemas.microsoft.com/office/word/2020/wordml/sdtdatahash" xmlns:w16se="http://schemas.microsoft.com/office/word/2015/wordml/symex" xmlns:wpg="http://schemas.microsoft.com/office/word/2010/wordprocessingGroup" xmlns:wpi="http://schemas.microsoft.com/office/word/2010/wordprocessingInk" xmlns:wne="http://schemas.microsoft.com/office/word/2006/wordml" xmlns:wps="http://schemas.microsoft.com/office/word/2010/wordprocessingShape" mc:Ignorable="w14 w15 w16se w16cid w16 w16cex w16sdtdh wp14">
+<w:numbering xmlns:wpc="http://schemas.microsoft.com/office/word/2010/wordprocessingCanvas" xmlns:cx="http://schemas.microsoft.com/office/drawing/2014/chartex" xmlns:cx1="http://schemas.microsoft.com/office/drawing/2015/9/8/chartex" xmlns:cx2="http://schemas.microsoft.com/office/drawing/2015/10/21/chartex" xmlns:cx3="http://schemas.microsoft.com/office/drawing/2016/5/9/chartex" xmlns:cx4="http://schemas.microsoft.com/office/drawing/2016/5/10/chartex" xmlns:cx5="http://schemas.microsoft.com/office/drawing/2016/5/11/chartex" xmlns:cx6="http://schemas.microsoft.com/office/drawing/2016/5/12/chartex" xmlns:cx7="http://schemas.microsoft.com/office/drawing/2016/5/13/chartex" xmlns:cx8="http://schemas.microsoft.com/office/drawing/2016/5/14/chartex" xmlns:mc="http://schemas.openxmlformats.org/markup-compatibility/2006" xmlns:aink="http://schemas.microsoft.com/office/drawing/2016/ink" xmlns:am3d="http://schemas.microsoft.com/office/drawing/2017/model3d" xmlns:o="urn:schemas-microsoft-com:office:office" xmlns:oel="http://schemas.microsoft.com/office/2019/extlst" xmlns:r="http://schemas.openxmlformats.org/officeDocument/2006/relationships" xmlns:m="http://schemas.openxmlformats.org/officeDocument/2006/math" xmlns:v="urn:schemas-microsoft-com:vml" xmlns:wp14="http://schemas.microsoft.com/office/word/2010/wordprocessingDrawing" xmlns:wp="http://schemas.openxmlformats.org/drawingml/2006/wordprocessingDrawing" xmlns:w10="urn:schemas-microsoft-com:office:word" xmlns:w="http://schemas.openxmlformats.org/wordprocessingml/2006/main" xmlns:w14="http://schemas.microsoft.com/office/word/2010/wordml" xmlns:w15="http://schemas.microsoft.com/office/word/2012/wordml" xmlns:w16cex="http://schemas.microsoft.com/office/word/2018/wordml/cex" xmlns:w16cid="http://schemas.microsoft.com/office/word/2016/wordml/cid" xmlns:w16="http://schemas.microsoft.com/office/word/2018/wordml" xmlns:w16sdtdh="http://schemas.microsoft.com/office/word/2020/wordml/sdtdatahash" xmlns:w16se="http://schemas.microsoft.com/office/word/2015/wordml/symex" xmlns:wpg="http://schemas.microsoft.com/office/word/2010/wordprocessingGroup" xmlns:wpi="http://schemas.microsoft.com/office/word/2010/wordprocessingInk" xmlns:wne="http://schemas.microsoft.com/office/word/2006/wordml" xmlns:wps="http://schemas.microsoft.com/office/word/2010/wordprocessingShape" mc:Ignorable="w14 w15 w16se w16cid w16 w16cex w16sdtdh wp14">
   <w:abstractNum w:abstractNumId="0" w15:restartNumberingAfterBreak="0">
     <w:nsid w:val="13F83274"/>
     <w:multiLevelType w:val="hybridMultilevel"/>
@@ -950,10 +1044,10 @@
       </w:pPr>
     </w:lvl>
   </w:abstractNum>
-  <w:num w:numId="1">
+  <w:num w:numId="1" w16cid:durableId="666443744">
     <w:abstractNumId w:val="1"/>
   </w:num>
-  <w:num w:numId="2">
+  <w:num w:numId="2" w16cid:durableId="179709723">
     <w:abstractNumId w:val="0"/>
   </w:num>
 </w:numbering>

</xml_diff>

<commit_message>
Rename mbil-py to mbil and redeployed
</commit_message>
<xml_diff>
--- a/docs/Instruction_python_community.docx
+++ b/docs/Instruction_python_community.docx
@@ -43,8 +43,11 @@
           <w:numId w:val="2"/>
         </w:numPr>
         <w:rPr>
-          <w:sz w:val="24"/>
-          <w:szCs w:val="24"/>
+          <w:rStyle w:val="Hyperlink"/>
+          <w:color w:val="auto"/>
+          <w:sz w:val="24"/>
+          <w:szCs w:val="24"/>
+          <w:u w:val="none"/>
         </w:rPr>
       </w:pPr>
       <w:r>
@@ -94,6 +97,25 @@
           <w:t>https://pypi.org/</w:t>
         </w:r>
       </w:hyperlink>
+    </w:p>
+    <w:p>
+      <w:pPr>
+        <w:pStyle w:val="ListParagraph"/>
+        <w:ind w:left="1080"/>
+        <w:rPr>
+          <w:sz w:val="24"/>
+          <w:szCs w:val="24"/>
+        </w:rPr>
+      </w:pPr>
+      <w:proofErr w:type="spellStart"/>
+      <w:r>
+        <w:rPr>
+          <w:sz w:val="24"/>
+          <w:szCs w:val="24"/>
+        </w:rPr>
+        <w:t>XiaJiang</w:t>
+      </w:r>
+      <w:proofErr w:type="spellEnd"/>
     </w:p>
     <w:p>
       <w:pPr>
@@ -516,6 +538,13 @@
         </w:rPr>
         <w:t>Right click the project fold, and choose “new terminal at folder”</w:t>
       </w:r>
+      <w:r>
+        <w:rPr>
+          <w:sz w:val="24"/>
+          <w:szCs w:val="24"/>
+        </w:rPr>
+        <w:t xml:space="preserve"> (no need if you are already at the right folder at the terminal)</w:t>
+      </w:r>
     </w:p>
     <w:p>
       <w:pPr>
@@ -639,6 +668,7 @@
           <w:sz w:val="24"/>
           <w:szCs w:val="24"/>
         </w:rPr>
+        <w:lastRenderedPageBreak/>
         <w:t xml:space="preserve">This is what we need to upload our package to </w:t>
       </w:r>
       <w:proofErr w:type="spellStart"/>
@@ -666,7 +696,6 @@
           <w:sz w:val="24"/>
           <w:szCs w:val="24"/>
         </w:rPr>
-        <w:lastRenderedPageBreak/>
         <w:drawing>
           <wp:inline distT="0" distB="0" distL="0" distR="0" wp14:anchorId="42E5BDF6" wp14:editId="02B56CCC">
             <wp:extent cx="3562847" cy="1200318"/>

</xml_diff>